<commit_message>
one day before submition
</commit_message>
<xml_diff>
--- a/task_list_Grishin.docx
+++ b/task_list_Grishin.docx
@@ -669,7 +669,7 @@
       <w:pPr>
         <w:pStyle w:val="a3"/>
         <w:numPr>
-          <w:ilvl w:val="0"/>
+          <w:ilvl w:val="1"/>
           <w:numId w:val="4"/>
         </w:numPr>
         <w:spacing w:after="0"/>
@@ -679,16 +679,13 @@
         </w:rPr>
       </w:pPr>
       <w:r>
-        <w:rPr>
-          <w:rFonts w:eastAsia="Times New Roman"/>
-        </w:rPr>
-        <w:t>Ф</w:t>
-      </w:r>
-      <w:r>
-        <w:rPr>
-          <w:rFonts w:eastAsia="Times New Roman"/>
-        </w:rPr>
-        <w:t xml:space="preserve">ункции клиента: </w:t>
+        <w:t>Запросы списк</w:t>
+      </w:r>
+      <w:r>
+        <w:t>а</w:t>
+      </w:r>
+      <w:r>
+        <w:t xml:space="preserve"> закончившихся и отсутствующих товаров</w:t>
       </w:r>
     </w:p>
     <w:p>
@@ -705,10 +702,39 @@
         </w:rPr>
       </w:pPr>
       <w:r>
+        <w:t xml:space="preserve">Менять статусы доступности товаров </w:t>
+      </w:r>
+      <w:r>
+        <w:t xml:space="preserve">для </w:t>
+      </w:r>
+      <w:r>
+        <w:t>заказов</w:t>
+      </w:r>
+    </w:p>
+    <w:p>
+      <w:pPr>
+        <w:pStyle w:val="a3"/>
+        <w:numPr>
+          <w:ilvl w:val="0"/>
+          <w:numId w:val="4"/>
+        </w:numPr>
+        <w:spacing w:after="0"/>
+        <w:ind w:right="0"/>
         <w:rPr>
           <w:rFonts w:eastAsia="Times New Roman"/>
         </w:rPr>
-        <w:t>Выполнять регистрацию и авторизацию;</w:t>
+      </w:pPr>
+      <w:r>
+        <w:rPr>
+          <w:rFonts w:eastAsia="Times New Roman"/>
+        </w:rPr>
+        <w:t>Ф</w:t>
+      </w:r>
+      <w:r>
+        <w:rPr>
+          <w:rFonts w:eastAsia="Times New Roman"/>
+        </w:rPr>
+        <w:t xml:space="preserve">ункции клиента: </w:t>
       </w:r>
     </w:p>
     <w:p>
@@ -728,13 +754,7 @@
         <w:rPr>
           <w:rFonts w:eastAsia="Times New Roman"/>
         </w:rPr>
-        <w:t>Добавлять товары в корзину и избранное</w:t>
-      </w:r>
-      <w:r>
-        <w:rPr>
-          <w:rFonts w:eastAsia="Times New Roman"/>
-        </w:rPr>
-        <w:t>;</w:t>
+        <w:t>Выполнять регистрацию и авторизацию;</w:t>
       </w:r>
     </w:p>
     <w:p>
@@ -751,7 +771,16 @@
         </w:rPr>
       </w:pPr>
       <w:r>
-        <w:t xml:space="preserve">Выполнять поисковые запросы, фильтрацию. </w:t>
+        <w:rPr>
+          <w:rFonts w:eastAsia="Times New Roman"/>
+        </w:rPr>
+        <w:t>Добавлять товары в корзину и избранное</w:t>
+      </w:r>
+      <w:r>
+        <w:rPr>
+          <w:rFonts w:eastAsia="Times New Roman"/>
+        </w:rPr>
+        <w:t>;</w:t>
       </w:r>
     </w:p>
     <w:p>
@@ -767,8 +796,49 @@
           <w:rFonts w:eastAsia="Times New Roman"/>
         </w:rPr>
       </w:pPr>
-      <w:bookmarkStart w:id="0" w:name="_GoBack"/>
-      <w:bookmarkEnd w:id="0"/>
+      <w:r>
+        <w:t xml:space="preserve">Выполнять поисковые запросы, фильтрацию. </w:t>
+      </w:r>
+    </w:p>
+    <w:p>
+      <w:pPr>
+        <w:pStyle w:val="a3"/>
+        <w:numPr>
+          <w:ilvl w:val="1"/>
+          <w:numId w:val="4"/>
+        </w:numPr>
+        <w:spacing w:after="0"/>
+        <w:ind w:right="0"/>
+        <w:rPr>
+          <w:rFonts w:eastAsia="Times New Roman"/>
+        </w:rPr>
+      </w:pPr>
+      <w:r>
+        <w:rPr>
+          <w:rFonts w:eastAsia="Times New Roman"/>
+        </w:rPr>
+        <w:t>Просматривать информацию о статусе заказа</w:t>
+      </w:r>
+      <w:r>
+        <w:rPr>
+          <w:rFonts w:eastAsia="Times New Roman"/>
+        </w:rPr>
+        <w:t>;</w:t>
+      </w:r>
+    </w:p>
+    <w:p>
+      <w:pPr>
+        <w:pStyle w:val="a3"/>
+        <w:numPr>
+          <w:ilvl w:val="1"/>
+          <w:numId w:val="4"/>
+        </w:numPr>
+        <w:spacing w:after="0"/>
+        <w:ind w:right="0"/>
+        <w:rPr>
+          <w:rFonts w:eastAsia="Times New Roman"/>
+        </w:rPr>
+      </w:pPr>
       <w:r>
         <w:rPr>
           <w:rFonts w:eastAsia="Times New Roman"/>
@@ -965,6 +1035,7 @@
         <w:spacing w:after="0"/>
       </w:pPr>
       <w:r>
+        <w:lastRenderedPageBreak/>
         <w:t xml:space="preserve">Постановка задачи </w:t>
       </w:r>
       <w:r>
@@ -983,7 +1054,6 @@
         <w:spacing w:after="0"/>
       </w:pPr>
       <w:r>
-        <w:lastRenderedPageBreak/>
         <w:t xml:space="preserve">Проектирование </w:t>
       </w:r>
       <w:r>
@@ -2041,16 +2111,12 @@
               <w:spacing w:after="0"/>
               <w:ind w:right="0"/>
               <w:jc w:val="center"/>
-              <w:rPr>
-                <w:lang w:val="en-US"/>
-              </w:rPr>
-            </w:pPr>
-            <w:r>
-              <w:rPr>
-                <w:lang w:val="en-US"/>
-              </w:rPr>
-              <w:t>8</w:t>
-            </w:r>
+            </w:pPr>
+            <w:r>
+              <w:t>9</w:t>
+            </w:r>
+            <w:bookmarkStart w:id="0" w:name="_GoBack"/>
+            <w:bookmarkEnd w:id="0"/>
           </w:p>
         </w:tc>
         <w:tc>

</xml_diff>